<commit_message>
Customized index.html for the devopsbuddy application
</commit_message>
<xml_diff>
--- a/MyReadMe.docx
+++ b/MyReadMe.docx
@@ -88,7 +88,6 @@
         </w:rPr>
         <w:t>&lt;</w:t>
       </w:r>
-      <w:proofErr w:type="gramStart"/>
       <w:r>
         <w:rPr>
           <w:rFonts w:ascii="Arial" w:eastAsia="Times New Roman" w:hAnsi="Arial" w:cs="Arial"/>
@@ -96,10 +95,8 @@
           <w:sz w:val="24"/>
           <w:szCs w:val="24"/>
         </w:rPr>
-        <w:t>depen</w:t>
-      </w:r>
-      <w:bookmarkStart w:id="0" w:name="_GoBack"/>
-      <w:bookmarkEnd w:id="0"/>
+        <w:t>dependency&gt;</w:t>
+      </w:r>
       <w:r>
         <w:rPr>
           <w:rFonts w:ascii="Arial" w:eastAsia="Times New Roman" w:hAnsi="Arial" w:cs="Arial"/>
@@ -107,9 +104,9 @@
           <w:sz w:val="24"/>
           <w:szCs w:val="24"/>
         </w:rPr>
-        <w:t>dency</w:t>
-      </w:r>
-      <w:proofErr w:type="gramEnd"/>
+        <w:br/>
+        <w:t xml:space="preserve">    &lt;groupId&gt;org.webjars&lt;/groupId&gt;</w:t>
+      </w:r>
       <w:r>
         <w:rPr>
           <w:rFonts w:ascii="Arial" w:eastAsia="Times New Roman" w:hAnsi="Arial" w:cs="Arial"/>
@@ -117,147 +114,8 @@
           <w:sz w:val="24"/>
           <w:szCs w:val="24"/>
         </w:rPr>
-        <w:t>&gt;</w:t>
-      </w:r>
-      <w:r>
-        <w:rPr>
-          <w:rFonts w:ascii="Arial" w:eastAsia="Times New Roman" w:hAnsi="Arial" w:cs="Arial"/>
-          <w:color w:val="2F5496" w:themeColor="accent5" w:themeShade="BF"/>
-          <w:sz w:val="24"/>
-          <w:szCs w:val="24"/>
-        </w:rPr>
         <w:br/>
-        <w:t xml:space="preserve">    &lt;</w:t>
-      </w:r>
-      <w:proofErr w:type="spellStart"/>
-      <w:r>
-        <w:rPr>
-          <w:rFonts w:ascii="Arial" w:eastAsia="Times New Roman" w:hAnsi="Arial" w:cs="Arial"/>
-          <w:color w:val="2F5496" w:themeColor="accent5" w:themeShade="BF"/>
-          <w:sz w:val="24"/>
-          <w:szCs w:val="24"/>
-        </w:rPr>
-        <w:t>groupId</w:t>
-      </w:r>
-      <w:proofErr w:type="spellEnd"/>
-      <w:r>
-        <w:rPr>
-          <w:rFonts w:ascii="Arial" w:eastAsia="Times New Roman" w:hAnsi="Arial" w:cs="Arial"/>
-          <w:color w:val="2F5496" w:themeColor="accent5" w:themeShade="BF"/>
-          <w:sz w:val="24"/>
-          <w:szCs w:val="24"/>
-        </w:rPr>
-        <w:t>&gt;</w:t>
-      </w:r>
-      <w:proofErr w:type="spellStart"/>
-      <w:r>
-        <w:rPr>
-          <w:rFonts w:ascii="Arial" w:eastAsia="Times New Roman" w:hAnsi="Arial" w:cs="Arial"/>
-          <w:color w:val="2F5496" w:themeColor="accent5" w:themeShade="BF"/>
-          <w:sz w:val="24"/>
-          <w:szCs w:val="24"/>
-        </w:rPr>
-        <w:t>org.webjars</w:t>
-      </w:r>
-      <w:proofErr w:type="spellEnd"/>
-      <w:r>
-        <w:rPr>
-          <w:rFonts w:ascii="Arial" w:eastAsia="Times New Roman" w:hAnsi="Arial" w:cs="Arial"/>
-          <w:color w:val="2F5496" w:themeColor="accent5" w:themeShade="BF"/>
-          <w:sz w:val="24"/>
-          <w:szCs w:val="24"/>
-        </w:rPr>
-        <w:t>&lt;/</w:t>
-      </w:r>
-      <w:proofErr w:type="spellStart"/>
-      <w:r>
-        <w:rPr>
-          <w:rFonts w:ascii="Arial" w:eastAsia="Times New Roman" w:hAnsi="Arial" w:cs="Arial"/>
-          <w:color w:val="2F5496" w:themeColor="accent5" w:themeShade="BF"/>
-          <w:sz w:val="24"/>
-          <w:szCs w:val="24"/>
-        </w:rPr>
-        <w:t>groupId</w:t>
-      </w:r>
-      <w:proofErr w:type="spellEnd"/>
-      <w:r>
-        <w:rPr>
-          <w:rFonts w:ascii="Arial" w:eastAsia="Times New Roman" w:hAnsi="Arial" w:cs="Arial"/>
-          <w:color w:val="2F5496" w:themeColor="accent5" w:themeShade="BF"/>
-          <w:sz w:val="24"/>
-          <w:szCs w:val="24"/>
-        </w:rPr>
-        <w:t>&gt;</w:t>
-      </w:r>
-      <w:r>
-        <w:rPr>
-          <w:rFonts w:ascii="Arial" w:eastAsia="Times New Roman" w:hAnsi="Arial" w:cs="Arial"/>
-          <w:color w:val="2F5496" w:themeColor="accent5" w:themeShade="BF"/>
-          <w:sz w:val="24"/>
-          <w:szCs w:val="24"/>
-        </w:rPr>
-        <w:br/>
-        <w:t xml:space="preserve">    &lt;</w:t>
-      </w:r>
-      <w:proofErr w:type="spellStart"/>
-      <w:r>
-        <w:rPr>
-          <w:rFonts w:ascii="Arial" w:eastAsia="Times New Roman" w:hAnsi="Arial" w:cs="Arial"/>
-          <w:color w:val="2F5496" w:themeColor="accent5" w:themeShade="BF"/>
-          <w:sz w:val="24"/>
-          <w:szCs w:val="24"/>
-        </w:rPr>
-        <w:t>artifactId</w:t>
-      </w:r>
-      <w:proofErr w:type="spellEnd"/>
-      <w:r>
-        <w:rPr>
-          <w:rFonts w:ascii="Arial" w:eastAsia="Times New Roman" w:hAnsi="Arial" w:cs="Arial"/>
-          <w:color w:val="2F5496" w:themeColor="accent5" w:themeShade="BF"/>
-          <w:sz w:val="24"/>
-          <w:szCs w:val="24"/>
-        </w:rPr>
-        <w:t>&gt;</w:t>
-      </w:r>
-      <w:proofErr w:type="spellStart"/>
-      <w:r>
-        <w:rPr>
-          <w:rFonts w:ascii="Arial" w:eastAsia="Times New Roman" w:hAnsi="Arial" w:cs="Arial"/>
-          <w:color w:val="2F5496" w:themeColor="accent5" w:themeShade="BF"/>
-          <w:sz w:val="24"/>
-          <w:szCs w:val="24"/>
-        </w:rPr>
-        <w:t>jquery</w:t>
-      </w:r>
-      <w:proofErr w:type="spellEnd"/>
-      <w:r>
-        <w:rPr>
-          <w:rFonts w:ascii="Arial" w:eastAsia="Times New Roman" w:hAnsi="Arial" w:cs="Arial"/>
-          <w:color w:val="2F5496" w:themeColor="accent5" w:themeShade="BF"/>
-          <w:sz w:val="24"/>
-          <w:szCs w:val="24"/>
-        </w:rPr>
-        <w:t>&lt;/</w:t>
-      </w:r>
-      <w:proofErr w:type="spellStart"/>
-      <w:r>
-        <w:rPr>
-          <w:rFonts w:ascii="Arial" w:eastAsia="Times New Roman" w:hAnsi="Arial" w:cs="Arial"/>
-          <w:color w:val="2F5496" w:themeColor="accent5" w:themeShade="BF"/>
-          <w:sz w:val="24"/>
-          <w:szCs w:val="24"/>
-        </w:rPr>
-        <w:t>artifactId</w:t>
-      </w:r>
-      <w:proofErr w:type="spellEnd"/>
-      <w:r>
-        <w:rPr>
-          <w:rFonts w:ascii="Arial" w:eastAsia="Times New Roman" w:hAnsi="Arial" w:cs="Arial"/>
-          <w:color w:val="2F5496" w:themeColor="accent5" w:themeShade="BF"/>
-          <w:sz w:val="24"/>
-          <w:szCs w:val="24"/>
-        </w:rPr>
-        <w:t>&gt;</w:t>
+        <w:t xml:space="preserve">    &lt;artifactId&gt;jquery&lt;/artifactId&gt;</w:t>
       </w:r>
       <w:r>
         <w:rPr>
@@ -319,6 +177,89 @@
                     <a:xfrm>
                       <a:off x="0" y="0"/>
                       <a:ext cx="5943600" cy="2108200"/>
+                    </a:xfrm>
+                    <a:prstGeom prst="rect">
+                      <a:avLst/>
+                    </a:prstGeom>
+                  </pic:spPr>
+                </pic:pic>
+              </a:graphicData>
+            </a:graphic>
+          </wp:inline>
+        </w:drawing>
+      </w:r>
+    </w:p>
+    <w:p/>
+    <w:p/>
+    <w:p/>
+    <w:p/>
+    <w:p/>
+    <w:p/>
+    <w:p/>
+    <w:p/>
+    <w:p/>
+    <w:p/>
+    <w:p/>
+    <w:p>
+      <w:pPr>
+        <w:spacing w:after="0"/>
+        <w:rPr>
+          <w:b/>
+          <w:u w:val="single"/>
+        </w:rPr>
+      </w:pPr>
+      <w:r>
+        <w:rPr>
+          <w:b/>
+          <w:u w:val="single"/>
+        </w:rPr>
+        <w:t>Thymeleaf Documentation:</w:t>
+      </w:r>
+    </w:p>
+    <w:p>
+      <w:hyperlink r:id="rId6" w:history="1">
+        <w:r>
+          <w:rPr>
+            <w:rStyle w:val="Hyperlink"/>
+          </w:rPr>
+          <w:t>https://www.thymeleaf.org/doc/tutorials/3.0/usingthymeleaf.pdf</w:t>
+        </w:r>
+      </w:hyperlink>
+    </w:p>
+    <w:p>
+      <w:bookmarkStart w:id="0" w:name="_GoBack"/>
+      <w:bookmarkEnd w:id="0"/>
+    </w:p>
+    <w:p>
+      <w:r>
+        <w:rPr>
+          <w:noProof/>
+        </w:rPr>
+        <w:drawing>
+          <wp:inline distT="0" distB="0" distL="0" distR="0" wp14:anchorId="4A27AF1F" wp14:editId="24FB29A6">
+            <wp:extent cx="5943600" cy="2626360"/>
+            <wp:effectExtent l="0" t="0" r="0" b="2540"/>
+            <wp:docPr id="3" name="Picture 3"/>
+            <wp:cNvGraphicFramePr>
+              <a:graphicFrameLocks xmlns:a="http://schemas.openxmlformats.org/drawingml/2006/main" noChangeAspect="1"/>
+            </wp:cNvGraphicFramePr>
+            <a:graphic xmlns:a="http://schemas.openxmlformats.org/drawingml/2006/main">
+              <a:graphicData uri="http://schemas.openxmlformats.org/drawingml/2006/picture">
+                <pic:pic xmlns:pic="http://schemas.openxmlformats.org/drawingml/2006/picture">
+                  <pic:nvPicPr>
+                    <pic:cNvPr id="1" name=""/>
+                    <pic:cNvPicPr/>
+                  </pic:nvPicPr>
+                  <pic:blipFill>
+                    <a:blip r:embed="rId7"/>
+                    <a:stretch>
+                      <a:fillRect/>
+                    </a:stretch>
+                  </pic:blipFill>
+                  <pic:spPr>
+                    <a:xfrm>
+                      <a:off x="0" y="0"/>
+                      <a:ext cx="5943600" cy="2626360"/>
                     </a:xfrm>
                     <a:prstGeom prst="rect">
                       <a:avLst/>
@@ -810,6 +751,17 @@
       <w:szCs w:val="20"/>
     </w:rPr>
   </w:style>
+  <w:style w:type="character" w:styleId="Hyperlink">
+    <w:name w:val="Hyperlink"/>
+    <w:basedOn w:val="DefaultParagraphFont"/>
+    <w:uiPriority w:val="99"/>
+    <w:unhideWhenUsed/>
+    <w:rsid w:val="00AC7213"/>
+    <w:rPr>
+      <w:color w:val="0563C1" w:themeColor="hyperlink"/>
+      <w:u w:val="single"/>
+    </w:rPr>
+  </w:style>
 </w:styles>
 </file>
 

</xml_diff>

<commit_message>
Refactored boilerplate code to Thymeleaf fragments
</commit_message>
<xml_diff>
--- a/MyReadMe.docx
+++ b/MyReadMe.docx
@@ -226,10 +226,7 @@
         </w:r>
       </w:hyperlink>
     </w:p>
-    <w:p>
-      <w:bookmarkStart w:id="0" w:name="_GoBack"/>
-      <w:bookmarkEnd w:id="0"/>
-    </w:p>
+    <w:p/>
     <w:p>
       <w:r>
         <w:rPr>
@@ -270,6 +267,80 @@
             </a:graphic>
           </wp:inline>
         </w:drawing>
+      </w:r>
+    </w:p>
+    <w:p/>
+    <w:p>
+      <w:pPr>
+        <w:spacing w:after="0"/>
+        <w:rPr>
+          <w:b/>
+          <w:u w:val="single"/>
+        </w:rPr>
+      </w:pPr>
+      <w:r>
+        <w:rPr>
+          <w:b/>
+          <w:u w:val="single"/>
+        </w:rPr>
+        <w:t>HTML Header Fragment</w:t>
+      </w:r>
+    </w:p>
+    <w:p>
+      <w:r>
+        <w:rPr>
+          <w:noProof/>
+        </w:rPr>
+        <w:drawing>
+          <wp:inline distT="0" distB="0" distL="0" distR="0" wp14:anchorId="5A89137C" wp14:editId="22849EB5">
+            <wp:extent cx="5943600" cy="1285240"/>
+            <wp:effectExtent l="0" t="0" r="0" b="0"/>
+            <wp:docPr id="4" name="Picture 4"/>
+            <wp:cNvGraphicFramePr>
+              <a:graphicFrameLocks xmlns:a="http://schemas.openxmlformats.org/drawingml/2006/main" noChangeAspect="1"/>
+            </wp:cNvGraphicFramePr>
+            <a:graphic xmlns:a="http://schemas.openxmlformats.org/drawingml/2006/main">
+              <a:graphicData uri="http://schemas.openxmlformats.org/drawingml/2006/picture">
+                <pic:pic xmlns:pic="http://schemas.openxmlformats.org/drawingml/2006/picture">
+                  <pic:nvPicPr>
+                    <pic:cNvPr id="1" name=""/>
+                    <pic:cNvPicPr/>
+                  </pic:nvPicPr>
+                  <pic:blipFill>
+                    <a:blip r:embed="rId8"/>
+                    <a:stretch>
+                      <a:fillRect/>
+                    </a:stretch>
+                  </pic:blipFill>
+                  <pic:spPr>
+                    <a:xfrm>
+                      <a:off x="0" y="0"/>
+                      <a:ext cx="5943600" cy="1285240"/>
+                    </a:xfrm>
+                    <a:prstGeom prst="rect">
+                      <a:avLst/>
+                    </a:prstGeom>
+                  </pic:spPr>
+                </pic:pic>
+              </a:graphicData>
+            </a:graphic>
+          </wp:inline>
+        </w:drawing>
+      </w:r>
+    </w:p>
+    <w:p/>
+    <w:p>
+      <w:bookmarkStart w:id="0" w:name="_GoBack"/>
+      <w:bookmarkEnd w:id="0"/>
+    </w:p>
+    <w:p>
+      <w:pPr>
+        <w:tabs>
+          <w:tab w:val="left" w:pos="2025"/>
+        </w:tabs>
+      </w:pPr>
+      <w:r>
+        <w:tab/>
       </w:r>
     </w:p>
     <w:sectPr>

</xml_diff>